<commit_message>
Change The contents of Game Challenges and Facilities
More Organization for contents of Game Challenges and Facilities
</commit_message>
<xml_diff>
--- a/CSC4263-VideoGameDesignDocument_Challenges and Facilities.docx
+++ b/CSC4263-VideoGameDesignDocument_Challenges and Facilities.docx
@@ -1,6 +1,6 @@
 
 <file path=word/document.xml><?xml version="1.0" encoding="utf-8"?>
-<w:document xmlns:wpc="http://schemas.microsoft.com/office/word/2010/wordprocessingCanvas" xmlns:cx="http://schemas.microsoft.com/office/drawing/2014/chartex" xmlns:cx1="http://schemas.microsoft.com/office/drawing/2015/9/8/chartex" xmlns:mc="http://schemas.openxmlformats.org/markup-compatibility/2006" xmlns:o="urn:schemas-microsoft-com:office:office" xmlns:r="http://schemas.openxmlformats.org/officeDocument/2006/relationships" xmlns:m="http://schemas.openxmlformats.org/officeDocument/2006/math" xmlns:v="urn:schemas-microsoft-com:vml" xmlns:wp14="http://schemas.microsoft.com/office/word/2010/wordprocessingDrawing" xmlns:wp="http://schemas.openxmlformats.org/drawingml/2006/wordprocessingDrawing" xmlns:w10="urn:schemas-microsoft-com:office:word" xmlns:w="http://schemas.openxmlformats.org/wordprocessingml/2006/main" xmlns:w14="http://schemas.microsoft.com/office/word/2010/wordml" xmlns:w15="http://schemas.microsoft.com/office/word/2012/wordml" xmlns:w16se="http://schemas.microsoft.com/office/word/2015/wordml/symex" xmlns:wpg="http://schemas.microsoft.com/office/word/2010/wordprocessingGroup" xmlns:wpi="http://schemas.microsoft.com/office/word/2010/wordprocessingInk" xmlns:wne="http://schemas.microsoft.com/office/word/2006/wordml" xmlns:wps="http://schemas.microsoft.com/office/word/2010/wordprocessingShape" mc:Ignorable="w14 w15 w16se wp14">
+<w:document xmlns:wpc="http://schemas.microsoft.com/office/word/2010/wordprocessingCanvas" xmlns:mc="http://schemas.openxmlformats.org/markup-compatibility/2006" xmlns:o="urn:schemas-microsoft-com:office:office" xmlns:r="http://schemas.openxmlformats.org/officeDocument/2006/relationships" xmlns:m="http://schemas.openxmlformats.org/officeDocument/2006/math" xmlns:v="urn:schemas-microsoft-com:vml" xmlns:wp14="http://schemas.microsoft.com/office/word/2010/wordprocessingDrawing" xmlns:wp="http://schemas.openxmlformats.org/drawingml/2006/wordprocessingDrawing" xmlns:w10="urn:schemas-microsoft-com:office:word" xmlns:w="http://schemas.openxmlformats.org/wordprocessingml/2006/main" xmlns:w14="http://schemas.microsoft.com/office/word/2010/wordml" xmlns:w15="http://schemas.microsoft.com/office/word/2012/wordml" xmlns:wpg="http://schemas.microsoft.com/office/word/2010/wordprocessingGroup" xmlns:wpi="http://schemas.microsoft.com/office/word/2010/wordprocessingInk" xmlns:wne="http://schemas.microsoft.com/office/word/2006/wordml" xmlns:wps="http://schemas.microsoft.com/office/word/2010/wordprocessingShape" mc:Ignorable="w14 w15 wp14">
   <w:body>
     <w:p>
       <w:pPr>
@@ -38,23 +38,13 @@
           <w:szCs w:val="32"/>
         </w:rPr>
       </w:pPr>
-      <w:proofErr w:type="spellStart"/>
       <w:r>
         <w:rPr>
           <w:rFonts w:ascii="Times New Roman" w:hAnsi="Times New Roman" w:cs="Times New Roman"/>
           <w:sz w:val="32"/>
           <w:szCs w:val="32"/>
         </w:rPr>
-        <w:t>Champi-Capi</w:t>
-      </w:r>
-      <w:proofErr w:type="spellEnd"/>
-      <w:r>
-        <w:rPr>
-          <w:rFonts w:ascii="Times New Roman" w:hAnsi="Times New Roman" w:cs="Times New Roman"/>
-          <w:sz w:val="32"/>
-          <w:szCs w:val="32"/>
-        </w:rPr>
-        <w:t xml:space="preserve"> Game Design Document</w:t>
+        <w:t>Champi-Capi Game Design Document</w:t>
       </w:r>
     </w:p>
     <w:p>
@@ -93,47 +83,7 @@
           <w:sz w:val="24"/>
           <w:szCs w:val="24"/>
         </w:rPr>
-        <w:t xml:space="preserve">During each </w:t>
-      </w:r>
-      <w:r>
-        <w:rPr>
-          <w:rFonts w:ascii="Times New Roman" w:hAnsi="Times New Roman" w:cs="Times New Roman"/>
-          <w:sz w:val="24"/>
-          <w:szCs w:val="24"/>
-        </w:rPr>
-        <w:t xml:space="preserve">time limit, </w:t>
-      </w:r>
-      <w:r>
-        <w:rPr>
-          <w:rFonts w:ascii="Times New Roman" w:hAnsi="Times New Roman" w:cs="Times New Roman"/>
-          <w:sz w:val="24"/>
-          <w:szCs w:val="24"/>
-        </w:rPr>
-        <w:t>the</w:t>
-      </w:r>
-      <w:r>
-        <w:rPr>
-          <w:rFonts w:ascii="Times New Roman" w:hAnsi="Times New Roman" w:cs="Times New Roman"/>
-          <w:sz w:val="24"/>
-          <w:szCs w:val="24"/>
-        </w:rPr>
-        <w:t xml:space="preserve"> number of microbes</w:t>
-      </w:r>
-      <w:r>
-        <w:rPr>
-          <w:rFonts w:ascii="Times New Roman" w:hAnsi="Times New Roman" w:cs="Times New Roman"/>
-          <w:sz w:val="24"/>
-          <w:szCs w:val="24"/>
-        </w:rPr>
-        <w:t xml:space="preserve"> increases</w:t>
-      </w:r>
-      <w:r>
-        <w:rPr>
-          <w:rFonts w:ascii="Times New Roman" w:hAnsi="Times New Roman" w:cs="Times New Roman"/>
-          <w:sz w:val="24"/>
-          <w:szCs w:val="24"/>
-        </w:rPr>
-        <w:t xml:space="preserve">. </w:t>
+        <w:t xml:space="preserve">During each time limit, the number of microbes increases. </w:t>
       </w:r>
     </w:p>
     <w:p>
@@ -152,153 +102,7 @@
           <w:sz w:val="24"/>
           <w:szCs w:val="24"/>
         </w:rPr>
-        <w:t xml:space="preserve">The score </w:t>
-      </w:r>
-      <w:r>
-        <w:rPr>
-          <w:rFonts w:ascii="Times New Roman" w:hAnsi="Times New Roman" w:cs="Times New Roman"/>
-          <w:sz w:val="24"/>
-          <w:szCs w:val="24"/>
-        </w:rPr>
-        <w:t>increase</w:t>
-      </w:r>
-      <w:r>
-        <w:rPr>
-          <w:rFonts w:ascii="Times New Roman" w:hAnsi="Times New Roman" w:cs="Times New Roman"/>
-          <w:sz w:val="24"/>
-          <w:szCs w:val="24"/>
-        </w:rPr>
-        <w:t xml:space="preserve">s </w:t>
-      </w:r>
-      <w:r>
-        <w:rPr>
-          <w:rFonts w:ascii="Times New Roman" w:hAnsi="Times New Roman" w:cs="Times New Roman"/>
-          <w:sz w:val="24"/>
-          <w:szCs w:val="24"/>
-        </w:rPr>
-        <w:t xml:space="preserve">only </w:t>
-      </w:r>
-      <w:r>
-        <w:rPr>
-          <w:rFonts w:ascii="Times New Roman" w:hAnsi="Times New Roman" w:cs="Times New Roman"/>
-          <w:sz w:val="24"/>
-          <w:szCs w:val="24"/>
-        </w:rPr>
-        <w:t>when</w:t>
-      </w:r>
-      <w:r>
-        <w:rPr>
-          <w:rFonts w:ascii="Times New Roman" w:hAnsi="Times New Roman" w:cs="Times New Roman"/>
-          <w:sz w:val="24"/>
-          <w:szCs w:val="24"/>
-        </w:rPr>
-        <w:t xml:space="preserve"> </w:t>
-      </w:r>
-      <w:r>
-        <w:rPr>
-          <w:rFonts w:ascii="Times New Roman" w:hAnsi="Times New Roman" w:cs="Times New Roman"/>
-          <w:sz w:val="24"/>
-          <w:szCs w:val="24"/>
-        </w:rPr>
-        <w:t xml:space="preserve">the capsule </w:t>
-      </w:r>
-      <w:r>
-        <w:rPr>
-          <w:rFonts w:ascii="Times New Roman" w:hAnsi="Times New Roman" w:cs="Times New Roman"/>
-          <w:sz w:val="24"/>
-          <w:szCs w:val="24"/>
-        </w:rPr>
-        <w:t xml:space="preserve">suck/shoot the microbes </w:t>
-      </w:r>
-      <w:r>
-        <w:rPr>
-          <w:rFonts w:ascii="Times New Roman" w:hAnsi="Times New Roman" w:cs="Times New Roman"/>
-          <w:sz w:val="24"/>
-          <w:szCs w:val="24"/>
-        </w:rPr>
-        <w:t xml:space="preserve">and other </w:t>
-      </w:r>
-      <w:r>
-        <w:rPr>
-          <w:rFonts w:ascii="Times New Roman" w:hAnsi="Times New Roman" w:cs="Times New Roman"/>
-          <w:sz w:val="24"/>
-          <w:szCs w:val="24"/>
-        </w:rPr>
-        <w:t>harmful</w:t>
-      </w:r>
-      <w:r>
-        <w:rPr>
-          <w:rFonts w:ascii="Times New Roman" w:hAnsi="Times New Roman" w:cs="Times New Roman"/>
-          <w:sz w:val="24"/>
-          <w:szCs w:val="24"/>
-        </w:rPr>
-        <w:t xml:space="preserve"> characters</w:t>
-      </w:r>
-      <w:r>
-        <w:rPr>
-          <w:rFonts w:ascii="Times New Roman" w:hAnsi="Times New Roman" w:cs="Times New Roman"/>
-          <w:sz w:val="24"/>
-          <w:szCs w:val="24"/>
-        </w:rPr>
-        <w:t>. If it shoots lymphocyte, phagocytes, red blood cells</w:t>
-      </w:r>
-      <w:r>
-        <w:rPr>
-          <w:rFonts w:ascii="Times New Roman" w:hAnsi="Times New Roman" w:cs="Times New Roman"/>
-          <w:sz w:val="24"/>
-          <w:szCs w:val="24"/>
-        </w:rPr>
-        <w:t>,</w:t>
-      </w:r>
-      <w:r>
-        <w:rPr>
-          <w:rFonts w:ascii="Times New Roman" w:hAnsi="Times New Roman" w:cs="Times New Roman"/>
-          <w:sz w:val="24"/>
-          <w:szCs w:val="24"/>
-        </w:rPr>
-        <w:t xml:space="preserve"> </w:t>
-      </w:r>
-      <w:r>
-        <w:rPr>
-          <w:rFonts w:ascii="Times New Roman" w:hAnsi="Times New Roman" w:cs="Times New Roman"/>
-          <w:sz w:val="24"/>
-          <w:szCs w:val="24"/>
-        </w:rPr>
-        <w:t>which are</w:t>
-      </w:r>
-      <w:r>
-        <w:rPr>
-          <w:rFonts w:ascii="Times New Roman" w:hAnsi="Times New Roman" w:cs="Times New Roman"/>
-          <w:sz w:val="24"/>
-          <w:szCs w:val="24"/>
-        </w:rPr>
-        <w:t xml:space="preserve"> not harmful</w:t>
-      </w:r>
-      <w:r>
-        <w:rPr>
-          <w:rFonts w:ascii="Times New Roman" w:hAnsi="Times New Roman" w:cs="Times New Roman"/>
-          <w:sz w:val="24"/>
-          <w:szCs w:val="24"/>
-        </w:rPr>
-        <w:t>,</w:t>
-      </w:r>
-      <w:r>
-        <w:rPr>
-          <w:rFonts w:ascii="Times New Roman" w:hAnsi="Times New Roman" w:cs="Times New Roman"/>
-          <w:sz w:val="24"/>
-          <w:szCs w:val="24"/>
-        </w:rPr>
-        <w:t xml:space="preserve"> the score (lif</w:t>
-      </w:r>
-      <w:bookmarkStart w:id="0" w:name="_GoBack"/>
-      <w:bookmarkEnd w:id="0"/>
-      <w:r>
-        <w:rPr>
-          <w:rFonts w:ascii="Times New Roman" w:hAnsi="Times New Roman" w:cs="Times New Roman"/>
-          <w:sz w:val="24"/>
-          <w:szCs w:val="24"/>
-        </w:rPr>
-        <w:t xml:space="preserve">e) decreases, so capsule needs to avoid them. </w:t>
+        <w:t xml:space="preserve">The score increases only when the capsule suck/shoot the microbes and other harmful characters. If it shoots lymphocyte, phagocytes, red blood cells, which are not harmful, the score (life) decreases, so capsule needs to avoid them. </w:t>
       </w:r>
     </w:p>
     <w:p>
@@ -317,16 +121,21 @@
           <w:sz w:val="24"/>
           <w:szCs w:val="24"/>
         </w:rPr>
-        <w:t>The harmful microbes’ shoot back and</w:t>
-      </w:r>
-      <w:r>
-        <w:rPr>
-          <w:rFonts w:ascii="Times New Roman" w:hAnsi="Times New Roman" w:cs="Times New Roman"/>
-          <w:sz w:val="24"/>
-          <w:szCs w:val="24"/>
-        </w:rPr>
-        <w:t xml:space="preserve"> it decreases the life as well.</w:t>
-      </w:r>
+        <w:t>The harmful microbes’ shoot back and it decreases the life as well.</w:t>
+      </w:r>
+    </w:p>
+    <w:p>
+      <w:pPr>
+        <w:spacing w:after="0" w:line="480" w:lineRule="auto"/>
+        <w:ind w:left="720"/>
+        <w:rPr>
+          <w:rFonts w:ascii="Times New Roman" w:hAnsi="Times New Roman" w:cs="Times New Roman"/>
+          <w:sz w:val="24"/>
+          <w:szCs w:val="24"/>
+        </w:rPr>
+      </w:pPr>
+      <w:bookmarkStart w:id="0" w:name="_GoBack"/>
+      <w:bookmarkEnd w:id="0"/>
     </w:p>
     <w:p>
       <w:pPr>
@@ -418,7 +227,7 @@
 </file>
 
 <file path=word/styles.xml><?xml version="1.0" encoding="utf-8"?>
-<w:styles xmlns:mc="http://schemas.openxmlformats.org/markup-compatibility/2006" xmlns:r="http://schemas.openxmlformats.org/officeDocument/2006/relationships" xmlns:w="http://schemas.openxmlformats.org/wordprocessingml/2006/main" xmlns:w14="http://schemas.microsoft.com/office/word/2010/wordml" xmlns:w15="http://schemas.microsoft.com/office/word/2012/wordml" xmlns:w16se="http://schemas.microsoft.com/office/word/2015/wordml/symex" mc:Ignorable="w14 w15 w16se">
+<w:styles xmlns:mc="http://schemas.openxmlformats.org/markup-compatibility/2006" xmlns:r="http://schemas.openxmlformats.org/officeDocument/2006/relationships" xmlns:w="http://schemas.openxmlformats.org/wordprocessingml/2006/main" xmlns:w14="http://schemas.microsoft.com/office/word/2010/wordml" xmlns:w15="http://schemas.microsoft.com/office/word/2012/wordml" mc:Ignorable="w14 w15">
   <w:docDefaults>
     <w:rPrDefault>
       <w:rPr>

</xml_diff>